<commit_message>
feat: Added icons and favicons and completed PROG1080 Module 2 A2-1 Wireframe Implementation
</commit_message>
<xml_diff>
--- a/Courses/PROG1080 - Structured Project III/Modules/Module 2 - Wireframing and GUIs II/Assignments/A2-1_Wireframe_Implementation.docx
+++ b/Courses/PROG1080 - Structured Project III/Modules/Module 2 - Wireframing and GUIs II/Assignments/A2-1_Wireframe_Implementation.docx
@@ -30,10 +30,60 @@
           <w:szCs w:val="28"/>
         </w:rPr>
       </w:pPr>
+      <w:r>
+        <w:rPr>
+          <w:noProof/>
+        </w:rPr>
+        <w:drawing>
+          <wp:inline distT="0" distB="0" distL="0" distR="0" wp14:anchorId="2D7BB499" wp14:editId="5780D078">
+            <wp:extent cx="9326880" cy="4885055"/>
+            <wp:effectExtent l="0" t="0" r="7620" b="0"/>
+            <wp:docPr id="1" name="Picture 1" descr="A picture containing text, screenshot, black, indoor&#10;&#10;Description automatically generated"/>
+            <wp:cNvGraphicFramePr>
+              <a:graphicFrameLocks xmlns:a="http://schemas.openxmlformats.org/drawingml/2006/main" noChangeAspect="1"/>
+            </wp:cNvGraphicFramePr>
+            <a:graphic xmlns:a="http://schemas.openxmlformats.org/drawingml/2006/main">
+              <a:graphicData uri="http://schemas.openxmlformats.org/drawingml/2006/picture">
+                <pic:pic xmlns:pic="http://schemas.openxmlformats.org/drawingml/2006/picture">
+                  <pic:nvPicPr>
+                    <pic:cNvPr id="1" name="Picture 1" descr="A picture containing text, screenshot, black, indoor&#10;&#10;Description automatically generated"/>
+                    <pic:cNvPicPr/>
+                  </pic:nvPicPr>
+                  <pic:blipFill>
+                    <a:blip r:embed="rId4"/>
+                    <a:stretch>
+                      <a:fillRect/>
+                    </a:stretch>
+                  </pic:blipFill>
+                  <pic:spPr>
+                    <a:xfrm>
+                      <a:off x="0" y="0"/>
+                      <a:ext cx="9326880" cy="4885055"/>
+                    </a:xfrm>
+                    <a:prstGeom prst="rect">
+                      <a:avLst/>
+                    </a:prstGeom>
+                  </pic:spPr>
+                </pic:pic>
+              </a:graphicData>
+            </a:graphic>
+          </wp:inline>
+        </w:drawing>
+      </w:r>
+    </w:p>
+    <w:p>
+      <w:pPr>
+        <w:rPr>
+          <w:b/>
+          <w:bCs/>
+          <w:sz w:val="28"/>
+          <w:szCs w:val="28"/>
+        </w:rPr>
+      </w:pPr>
     </w:p>
     <w:sectPr>
-      <w:pgSz w:w="12240" w:h="15840"/>
-      <w:pgMar w:top="1440" w:right="1440" w:bottom="1440" w:left="1440" w:header="720" w:footer="720" w:gutter="0"/>
+      <w:pgSz w:w="15840" w:h="12240" w:orient="landscape"/>
+      <w:pgMar w:top="576" w:right="576" w:bottom="576" w:left="576" w:header="720" w:footer="720" w:gutter="0"/>
       <w:cols w:space="720"/>
       <w:docGrid w:linePitch="360"/>
     </w:sectPr>

</xml_diff>